<commit_message>
Modify to use system date, and to include abstract plus keywords.
</commit_message>
<xml_diff>
--- a/RMarkdown_docx_reference-01.docx
+++ b/RMarkdown_docx_reference-01.docx
@@ -23,7 +23,35 @@
         <w:pStyle w:val="Date"/>
       </w:pPr>
       <w:r>
-        <w:t>11/9/2021</w:t>
+        <w:t>2021-11-13</w:t>
+      </w:r>
+    </w:p>
+    <w:p>
+      <w:pPr>
+        <w:pStyle w:val="Heading1"/>
+      </w:pPr>
+      <w:bookmarkStart w:id="0" w:name="abstract"/>
+      <w:bookmarkStart w:id="1" w:name="_Toc87700585"/>
+      <w:r>
+        <w:t>Abstract</w:t>
+      </w:r>
+      <w:bookmarkEnd w:id="0"/>
+      <w:bookmarkEnd w:id="1"/>
+    </w:p>
+    <w:p>
+      <w:pPr>
+        <w:pStyle w:val="Abstract"/>
+      </w:pPr>
+      <w:r>
+        <w:t>This is the abstract.</w:t>
+      </w:r>
+    </w:p>
+    <w:p>
+      <w:pPr>
+        <w:pStyle w:val="Abstract"/>
+      </w:pPr>
+      <w:r>
+        <w:t>It consists of two paragraphs.</w:t>
       </w:r>
     </w:p>
     <w:sdt>
@@ -34,7 +62,7 @@
           <w:sz w:val="24"/>
           <w:szCs w:val="24"/>
         </w:rPr>
-        <w:id w:val="-1246260414"/>
+        <w:id w:val="2010326013"/>
         <w:docPartObj>
           <w:docPartGallery w:val="Table of Contents"/>
           <w:docPartUnique/>
@@ -68,11 +96,70 @@
           <w:r>
             <w:fldChar w:fldCharType="separate"/>
           </w:r>
-          <w:hyperlink w:anchor="_Toc87394338" w:history="1">
+          <w:hyperlink w:anchor="_Toc87700585" w:history="1">
             <w:r>
               <w:rPr>
                 <w:rStyle w:val="Hyperlink"/>
               </w:rPr>
+              <w:t>Abstract</w:t>
+            </w:r>
+            <w:r>
+              <w:rPr>
+                <w:webHidden/>
+              </w:rPr>
+              <w:tab/>
+            </w:r>
+            <w:r>
+              <w:rPr>
+                <w:webHidden/>
+              </w:rPr>
+              <w:fldChar w:fldCharType="begin"/>
+            </w:r>
+            <w:r>
+              <w:rPr>
+                <w:webHidden/>
+              </w:rPr>
+              <w:instrText xml:space="preserve"> PAGEREF _Toc87700585 \h </w:instrText>
+            </w:r>
+            <w:r>
+              <w:rPr>
+                <w:webHidden/>
+              </w:rPr>
+            </w:r>
+            <w:r>
+              <w:rPr>
+                <w:webHidden/>
+              </w:rPr>
+              <w:fldChar w:fldCharType="separate"/>
+            </w:r>
+            <w:r>
+              <w:rPr>
+                <w:webHidden/>
+              </w:rPr>
+              <w:t>1</w:t>
+            </w:r>
+            <w:r>
+              <w:rPr>
+                <w:webHidden/>
+              </w:rPr>
+              <w:fldChar w:fldCharType="end"/>
+            </w:r>
+          </w:hyperlink>
+        </w:p>
+        <w:p>
+          <w:pPr>
+            <w:pStyle w:val="TOC1"/>
+            <w:rPr>
+              <w:rFonts w:asciiTheme="minorHAnsi" w:eastAsiaTheme="minorEastAsia" w:hAnsiTheme="minorHAnsi" w:cstheme="minorBidi"/>
+              <w:sz w:val="22"/>
+              <w:szCs w:val="22"/>
+            </w:rPr>
+          </w:pPr>
+          <w:hyperlink w:anchor="_Toc87700586" w:history="1">
+            <w:r>
+              <w:rPr>
+                <w:rStyle w:val="Hyperlink"/>
+              </w:rPr>
               <w:t>Heading 1</w:t>
             </w:r>
             <w:r>
@@ -91,7 +178,7 @@
               <w:rPr>
                 <w:webHidden/>
               </w:rPr>
-              <w:instrText xml:space="preserve"> PAGEREF _Toc87394338 \h </w:instrText>
+              <w:instrText xml:space="preserve"> PAGEREF _Toc87700586 \h </w:instrText>
             </w:r>
             <w:r>
               <w:rPr>
@@ -131,7 +218,7 @@
               <w:szCs w:val="22"/>
             </w:rPr>
           </w:pPr>
-          <w:hyperlink w:anchor="_Toc87394339" w:history="1">
+          <w:hyperlink w:anchor="_Toc87700587" w:history="1">
             <w:r>
               <w:rPr>
                 <w:rStyle w:val="Hyperlink"/>
@@ -158,7 +245,7 @@
                 <w:noProof/>
                 <w:webHidden/>
               </w:rPr>
-              <w:instrText xml:space="preserve"> PAGEREF _Toc87394339 \h </w:instrText>
+              <w:instrText xml:space="preserve"> PAGEREF _Toc87700587 \h </w:instrText>
             </w:r>
             <w:r>
               <w:rPr>
@@ -202,7 +289,7 @@
               <w:szCs w:val="22"/>
             </w:rPr>
           </w:pPr>
-          <w:hyperlink w:anchor="_Toc87394340" w:history="1">
+          <w:hyperlink w:anchor="_Toc87700588" w:history="1">
             <w:r>
               <w:rPr>
                 <w:rStyle w:val="Hyperlink"/>
@@ -229,7 +316,7 @@
                 <w:noProof/>
                 <w:webHidden/>
               </w:rPr>
-              <w:instrText xml:space="preserve"> PAGEREF _Toc87394340 \h </w:instrText>
+              <w:instrText xml:space="preserve"> PAGEREF _Toc87700588 \h </w:instrText>
             </w:r>
             <w:r>
               <w:rPr>
@@ -273,7 +360,7 @@
               <w:szCs w:val="22"/>
             </w:rPr>
           </w:pPr>
-          <w:hyperlink w:anchor="_Toc87394341" w:history="1">
+          <w:hyperlink w:anchor="_Toc87700589" w:history="1">
             <w:r>
               <w:rPr>
                 <w:rStyle w:val="Hyperlink"/>
@@ -300,7 +387,7 @@
                 <w:noProof/>
                 <w:webHidden/>
               </w:rPr>
-              <w:instrText xml:space="preserve"> PAGEREF _Toc87394341 \h </w:instrText>
+              <w:instrText xml:space="preserve"> PAGEREF _Toc87700589 \h </w:instrText>
             </w:r>
             <w:r>
               <w:rPr>
@@ -344,7 +431,7 @@
               <w:szCs w:val="22"/>
             </w:rPr>
           </w:pPr>
-          <w:hyperlink w:anchor="_Toc87394342" w:history="1">
+          <w:hyperlink w:anchor="_Toc87700590" w:history="1">
             <w:r>
               <w:rPr>
                 <w:rStyle w:val="Hyperlink"/>
@@ -371,7 +458,7 @@
                 <w:noProof/>
                 <w:webHidden/>
               </w:rPr>
-              <w:instrText xml:space="preserve"> PAGEREF _Toc87394342 \h </w:instrText>
+              <w:instrText xml:space="preserve"> PAGEREF _Toc87700590 \h </w:instrText>
             </w:r>
             <w:r>
               <w:rPr>
@@ -411,7 +498,7 @@
               <w:szCs w:val="22"/>
             </w:rPr>
           </w:pPr>
-          <w:hyperlink w:anchor="_Toc87394343" w:history="1">
+          <w:hyperlink w:anchor="_Toc87700591" w:history="1">
             <w:r>
               <w:rPr>
                 <w:rStyle w:val="Hyperlink"/>
@@ -434,7 +521,7 @@
               <w:rPr>
                 <w:webHidden/>
               </w:rPr>
-              <w:instrText xml:space="preserve"> PAGEREF _Toc87394343 \h </w:instrText>
+              <w:instrText xml:space="preserve"> PAGEREF _Toc87700591 \h </w:instrText>
             </w:r>
             <w:r>
               <w:rPr>
@@ -451,7 +538,7 @@
               <w:rPr>
                 <w:webHidden/>
               </w:rPr>
-              <w:t>1</w:t>
+              <w:t>2</w:t>
             </w:r>
             <w:r>
               <w:rPr>
@@ -472,56 +559,56 @@
       <w:pPr>
         <w:pStyle w:val="Heading1"/>
       </w:pPr>
-      <w:bookmarkStart w:id="0" w:name="heading-1"/>
-      <w:bookmarkStart w:id="1" w:name="_Toc87394338"/>
+      <w:bookmarkStart w:id="2" w:name="heading-1"/>
+      <w:bookmarkStart w:id="3" w:name="_Toc87700586"/>
       <w:r>
         <w:t>Heading 1</w:t>
-      </w:r>
-      <w:bookmarkEnd w:id="1"/>
-    </w:p>
-    <w:p>
-      <w:pPr>
-        <w:pStyle w:val="Heading2"/>
-      </w:pPr>
-      <w:bookmarkStart w:id="2" w:name="heading-2"/>
-      <w:bookmarkStart w:id="3" w:name="_Toc87394339"/>
-      <w:r>
-        <w:t>Heading 2</w:t>
       </w:r>
       <w:bookmarkEnd w:id="3"/>
     </w:p>
     <w:p>
       <w:pPr>
-        <w:pStyle w:val="Heading3"/>
-      </w:pPr>
-      <w:bookmarkStart w:id="4" w:name="heading-3"/>
-      <w:bookmarkStart w:id="5" w:name="_Toc87394340"/>
+        <w:pStyle w:val="Heading2"/>
+      </w:pPr>
+      <w:bookmarkStart w:id="4" w:name="heading-2"/>
+      <w:bookmarkStart w:id="5" w:name="_Toc87700587"/>
       <w:r>
-        <w:t>Heading 3</w:t>
+        <w:t>Heading 2</w:t>
       </w:r>
       <w:bookmarkEnd w:id="5"/>
     </w:p>
     <w:p>
       <w:pPr>
-        <w:pStyle w:val="Heading4"/>
-      </w:pPr>
-      <w:bookmarkStart w:id="6" w:name="heading-4"/>
-      <w:bookmarkStart w:id="7" w:name="_Toc87394341"/>
+        <w:pStyle w:val="Heading3"/>
+      </w:pPr>
+      <w:bookmarkStart w:id="6" w:name="heading-3"/>
+      <w:bookmarkStart w:id="7" w:name="_Toc87700588"/>
       <w:r>
-        <w:t>Heading 4</w:t>
+        <w:t>Heading 3</w:t>
       </w:r>
       <w:bookmarkEnd w:id="7"/>
     </w:p>
     <w:p>
       <w:pPr>
+        <w:pStyle w:val="Heading4"/>
+      </w:pPr>
+      <w:bookmarkStart w:id="8" w:name="heading-4"/>
+      <w:bookmarkStart w:id="9" w:name="_Toc87700589"/>
+      <w:r>
+        <w:t>Heading 4</w:t>
+      </w:r>
+      <w:bookmarkEnd w:id="9"/>
+    </w:p>
+    <w:p>
+      <w:pPr>
         <w:pStyle w:val="Heading5"/>
       </w:pPr>
-      <w:bookmarkStart w:id="8" w:name="heading-5"/>
-      <w:bookmarkStart w:id="9" w:name="_Toc87394342"/>
+      <w:bookmarkStart w:id="10" w:name="heading-5"/>
+      <w:bookmarkStart w:id="11" w:name="_Toc87700590"/>
       <w:r>
         <w:t>Heading 5</w:t>
       </w:r>
-      <w:bookmarkEnd w:id="9"/>
+      <w:bookmarkEnd w:id="11"/>
     </w:p>
     <w:p>
       <w:pPr>
@@ -546,17 +633,18 @@
       <w:pPr>
         <w:pStyle w:val="Heading1"/>
       </w:pPr>
-      <w:bookmarkStart w:id="10" w:name="making-a-table"/>
-      <w:bookmarkStart w:id="11" w:name="_Toc87394343"/>
-      <w:bookmarkEnd w:id="0"/>
+      <w:bookmarkStart w:id="12" w:name="making-a-table"/>
+      <w:bookmarkStart w:id="13" w:name="_Toc87700591"/>
       <w:bookmarkEnd w:id="2"/>
       <w:bookmarkEnd w:id="4"/>
       <w:bookmarkEnd w:id="6"/>
       <w:bookmarkEnd w:id="8"/>
+      <w:bookmarkEnd w:id="10"/>
       <w:r>
+        <w:lastRenderedPageBreak/>
         <w:t>Making a table</w:t>
       </w:r>
-      <w:bookmarkEnd w:id="11"/>
+      <w:bookmarkEnd w:id="13"/>
     </w:p>
     <w:p>
       <w:pPr>
@@ -631,6 +719,7 @@
           <w:p>
             <w:pPr>
               <w:pStyle w:val="Compact"/>
+              <w:jc w:val="right"/>
             </w:pPr>
             <w:r>
               <w:t>speed</w:t>
@@ -644,12 +733,11 @@
           <w:p>
             <w:pPr>
               <w:pStyle w:val="Compact"/>
+              <w:jc w:val="right"/>
             </w:pPr>
-            <w:proofErr w:type="spellStart"/>
             <w:r>
               <w:t>dist</w:t>
             </w:r>
-            <w:proofErr w:type="spellEnd"/>
           </w:p>
         </w:tc>
       </w:tr>
@@ -661,6 +749,7 @@
           <w:p>
             <w:pPr>
               <w:pStyle w:val="Compact"/>
+              <w:jc w:val="right"/>
             </w:pPr>
             <w:r>
               <w:t>4</w:t>
@@ -674,6 +763,7 @@
           <w:p>
             <w:pPr>
               <w:pStyle w:val="Compact"/>
+              <w:jc w:val="right"/>
             </w:pPr>
             <w:r>
               <w:t>2</w:t>
@@ -689,6 +779,7 @@
           <w:p>
             <w:pPr>
               <w:pStyle w:val="Compact"/>
+              <w:jc w:val="right"/>
             </w:pPr>
             <w:r>
               <w:t>4</w:t>
@@ -702,6 +793,7 @@
           <w:p>
             <w:pPr>
               <w:pStyle w:val="Compact"/>
+              <w:jc w:val="right"/>
             </w:pPr>
             <w:r>
               <w:t>10</w:t>
@@ -717,6 +809,7 @@
           <w:p>
             <w:pPr>
               <w:pStyle w:val="Compact"/>
+              <w:jc w:val="right"/>
             </w:pPr>
             <w:r>
               <w:t>7</w:t>
@@ -730,6 +823,7 @@
           <w:p>
             <w:pPr>
               <w:pStyle w:val="Compact"/>
+              <w:jc w:val="right"/>
             </w:pPr>
             <w:r>
               <w:t>4</w:t>
@@ -745,6 +839,7 @@
           <w:p>
             <w:pPr>
               <w:pStyle w:val="Compact"/>
+              <w:jc w:val="right"/>
             </w:pPr>
             <w:r>
               <w:t>7</w:t>
@@ -758,6 +853,7 @@
           <w:p>
             <w:pPr>
               <w:pStyle w:val="Compact"/>
+              <w:jc w:val="right"/>
             </w:pPr>
             <w:r>
               <w:t>22</w:t>
@@ -773,9 +869,9 @@
           <w:p>
             <w:pPr>
               <w:pStyle w:val="Compact"/>
+              <w:jc w:val="right"/>
             </w:pPr>
             <w:r>
-              <w:lastRenderedPageBreak/>
               <w:t>8</w:t>
             </w:r>
           </w:p>
@@ -787,6 +883,7 @@
           <w:p>
             <w:pPr>
               <w:pStyle w:val="Compact"/>
+              <w:jc w:val="right"/>
             </w:pPr>
             <w:r>
               <w:t>16</w:t>
@@ -802,6 +899,7 @@
           <w:p>
             <w:pPr>
               <w:pStyle w:val="Compact"/>
+              <w:jc w:val="right"/>
             </w:pPr>
             <w:r>
               <w:t>9</w:t>
@@ -815,6 +913,7 @@
           <w:p>
             <w:pPr>
               <w:pStyle w:val="Compact"/>
+              <w:jc w:val="right"/>
             </w:pPr>
             <w:r>
               <w:t>10</w:t>
@@ -822,7 +921,7 @@
           </w:p>
         </w:tc>
       </w:tr>
-      <w:bookmarkEnd w:id="10"/>
+      <w:bookmarkEnd w:id="12"/>
     </w:tbl>
     <w:p/>
     <w:sectPr>
@@ -1188,6 +1287,12 @@
     <w:abstractNumId w:val="10"/>
   </w:num>
   <w:num w:numId="16">
+    <w:abstractNumId w:val="10"/>
+  </w:num>
+  <w:num w:numId="17">
+    <w:abstractNumId w:val="10"/>
+  </w:num>
+  <w:num w:numId="18">
     <w:abstractNumId w:val="10"/>
   </w:num>
 </w:numbering>
@@ -1844,7 +1949,7 @@
     <w:name w:val="Date"/>
     <w:next w:val="BodyText"/>
     <w:qFormat/>
-    <w:rsid w:val="00925637"/>
+    <w:rsid w:val="000E1EA3"/>
     <w:pPr>
       <w:keepNext/>
       <w:keepLines/>
@@ -1852,6 +1957,7 @@
     </w:pPr>
     <w:rPr>
       <w:rFonts w:ascii="Calibri Light" w:hAnsi="Calibri Light" w:cs="Calibri Light"/>
+      <w:sz w:val="20"/>
     </w:rPr>
   </w:style>
   <w:style w:type="paragraph" w:customStyle="1" w:styleId="Abstract">
@@ -1859,10 +1965,10 @@
     <w:basedOn w:val="Normal"/>
     <w:next w:val="BodyText"/>
     <w:qFormat/>
+    <w:rsid w:val="002A1BF1"/>
     <w:pPr>
       <w:keepNext/>
       <w:keepLines/>
-      <w:spacing w:before="300" w:after="300"/>
     </w:pPr>
     <w:rPr>
       <w:sz w:val="20"/>

</xml_diff>